<commit_message>
Update 11/13/2023 1:38AM EST
Update as of 1:38AM EST on 11/13/2023.
</commit_message>
<xml_diff>
--- a/20231113 - Global United Defense, Inc. - Criminal Prevention Security Systems - v1.0.1.50.docx
+++ b/20231113 - Global United Defense, Inc. - Criminal Prevention Security Systems - v1.0.1.50.docx
@@ -220,7 +220,7 @@
           <w:sz w:val="28"/>
           <w:szCs w:val="28"/>
         </w:rPr>
-        <w:t>11/13/2023 12:52:12 AM</w:t>
+        <w:t>11/13/2023 1:38:01 AM</w:t>
       </w:r>
     </w:p>
     <w:p>
@@ -498,7 +498,6 @@
         </w:rPr>
         <w:t>NEVER BE ALLOWED</w:t>
       </w:r>
-      <w:proofErr w:type="gramStart"/>
       <w:r>
         <w:rPr>
           <w:rFonts w:ascii="Courier New" w:hAnsi="Courier New" w:cs="Courier New"/>
@@ -513,11 +512,7 @@
         <w:t xml:space="preserve">, </w:t>
       </w:r>
       <w:r>
-        <w:t xml:space="preserve">  </w:t>
-      </w:r>
-      <w:proofErr w:type="gramEnd"/>
-      <w:r>
-        <w:t xml:space="preserve">                             </w:t>
+        <w:t xml:space="preserve">                               </w:t>
       </w:r>
       <w:r>
         <w:t xml:space="preserve">        </w:t>
@@ -16977,32 +16972,15 @@
           <w:b/>
           <w:bCs/>
         </w:rPr>
-        <w:t xml:space="preserve">                   </w:t>
-      </w:r>
-      <w:proofErr w:type="gramStart"/>
-      <w:r>
-        <w:rPr>
-          <w:b/>
-          <w:bCs/>
-        </w:rPr>
-        <w:t xml:space="preserve">   </w:t>
-      </w:r>
-      <w:r>
-        <w:rPr>
-          <w:b/>
-          <w:bCs/>
-          <w:color w:val="FF0000"/>
-        </w:rPr>
-        <w:t>“</w:t>
-      </w:r>
-      <w:proofErr w:type="gramEnd"/>
-      <w:r>
-        <w:rPr>
-          <w:b/>
-          <w:bCs/>
-          <w:color w:val="FF0000"/>
-        </w:rPr>
-        <w:t>EXECUTION STATUS”</w:t>
+        <w:t xml:space="preserve">                      </w:t>
+      </w:r>
+      <w:r>
+        <w:rPr>
+          <w:b/>
+          <w:bCs/>
+          <w:color w:val="FF0000"/>
+        </w:rPr>
+        <w:t>“EXECUTION STATUS”</w:t>
       </w:r>
       <w:r>
         <w:rPr>
@@ -18693,90 +18671,161 @@
           <w:bCs/>
           <w:color w:val="FF0000"/>
         </w:rPr>
+        <w:t>F</w:t>
+      </w:r>
+      <w:r>
+        <w:rPr>
+          <w:b/>
+          <w:bCs/>
+          <w:color w:val="FF0000"/>
+        </w:rPr>
+        <w:t>I</w:t>
+      </w:r>
+      <w:r>
+        <w:rPr>
+          <w:b/>
+          <w:bCs/>
+          <w:color w:val="FF0000"/>
+        </w:rPr>
+        <w:t>NANCIAL HARSHIP</w:t>
+      </w:r>
+      <w:r>
+        <w:rPr>
+          <w:b/>
+          <w:bCs/>
+        </w:rPr>
+        <w:t xml:space="preserve"> </w:t>
+      </w:r>
+      <w:r>
+        <w:rPr>
+          <w:b/>
+          <w:bCs/>
+          <w:color w:val="7030A0"/>
+        </w:rPr>
+        <w:t>CAUSED</w:t>
+      </w:r>
+      <w:r>
+        <w:rPr>
+          <w:b/>
+          <w:bCs/>
+        </w:rPr>
+        <w:t xml:space="preserve"> </w:t>
+      </w:r>
+      <w:r>
+        <w:rPr>
+          <w:b/>
+          <w:bCs/>
+          <w:color w:val="0070C0"/>
+        </w:rPr>
+        <w:t>TO</w:t>
+      </w:r>
+      <w:r>
+        <w:rPr>
+          <w:b/>
+          <w:bCs/>
+        </w:rPr>
+        <w:t xml:space="preserve"> </w:t>
+      </w:r>
+      <w:r>
+        <w:rPr>
+          <w:b/>
+          <w:bCs/>
+          <w:color w:val="FF0000"/>
+        </w:rPr>
+        <w:t>ANY INDIVIDUAL</w:t>
+      </w:r>
+      <w:r>
+        <w:rPr>
+          <w:b/>
+          <w:bCs/>
+        </w:rPr>
+        <w:t xml:space="preserve"> </w:t>
+      </w:r>
+      <w:r>
+        <w:rPr>
+          <w:b/>
+          <w:bCs/>
+          <w:color w:val="00B0F0"/>
+        </w:rPr>
+        <w:t>OR</w:t>
+      </w:r>
+      <w:r>
+        <w:rPr>
+          <w:b/>
+          <w:bCs/>
+          <w:color w:val="FF0000"/>
+        </w:rPr>
+        <w:t xml:space="preserve"> </w:t>
+      </w:r>
+      <w:r>
+        <w:rPr>
+          <w:b/>
+          <w:bCs/>
+          <w:color w:val="FF0000"/>
+        </w:rPr>
+        <w:t xml:space="preserve">    </w:t>
+      </w:r>
+      <w:r>
+        <w:rPr>
+          <w:b/>
+          <w:bCs/>
+          <w:color w:val="FF0000"/>
+        </w:rPr>
+        <w:t xml:space="preserve">ANY </w:t>
+      </w:r>
+      <w:r>
+        <w:rPr>
+          <w:b/>
+          <w:bCs/>
+          <w:color w:val="FF0000"/>
+        </w:rPr>
+        <w:t>ENTITY</w:t>
+      </w:r>
+      <w:r>
+        <w:rPr>
+          <w:b/>
+          <w:bCs/>
+        </w:rPr>
+        <w:t xml:space="preserve"> </w:t>
+      </w:r>
+      <w:r>
+        <w:rPr>
+          <w:b/>
+          <w:bCs/>
+          <w:color w:val="0070C0"/>
+        </w:rPr>
         <w:t>FOR</w:t>
       </w:r>
       <w:r>
         <w:rPr>
           <w:b/>
           <w:bCs/>
-          <w:color w:val="FF0000"/>
-        </w:rPr>
-        <w:t>CED CONFIGURATION</w:t>
-      </w:r>
-      <w:r>
-        <w:rPr>
-          <w:b/>
-          <w:bCs/>
-        </w:rPr>
-        <w:t xml:space="preserve"> </w:t>
-      </w:r>
-      <w:r>
-        <w:rPr>
-          <w:b/>
-          <w:bCs/>
-          <w:color w:val="0070C0"/>
-        </w:rPr>
-        <w:t>OF</w:t>
-      </w:r>
-      <w:r>
-        <w:rPr>
-          <w:b/>
-          <w:bCs/>
-        </w:rPr>
-        <w:t xml:space="preserve"> </w:t>
-      </w:r>
-      <w:r>
-        <w:rPr>
-          <w:b/>
-          <w:bCs/>
-          <w:color w:val="FF0000"/>
-        </w:rPr>
-        <w:t>ANY COMPUTER SYSTEM</w:t>
-      </w:r>
-      <w:r>
-        <w:rPr>
-          <w:b/>
-          <w:bCs/>
-        </w:rPr>
-        <w:t xml:space="preserve"> </w:t>
-      </w:r>
-      <w:r>
-        <w:rPr>
-          <w:b/>
-          <w:bCs/>
-          <w:color w:val="7030A0"/>
-        </w:rPr>
-        <w:t>DUE</w:t>
-      </w:r>
-      <w:r>
-        <w:rPr>
-          <w:b/>
-          <w:bCs/>
-        </w:rPr>
-        <w:t xml:space="preserve"> </w:t>
-      </w:r>
-      <w:r>
-        <w:rPr>
-          <w:b/>
-          <w:bCs/>
-          <w:color w:val="0070C0"/>
-        </w:rPr>
-        <w:t>TO</w:t>
-      </w:r>
-      <w:r>
-        <w:rPr>
-          <w:b/>
-          <w:bCs/>
-        </w:rPr>
-        <w:t xml:space="preserve"> </w:t>
-      </w:r>
-      <w:r>
-        <w:rPr>
-          <w:b/>
-          <w:bCs/>
-          <w:color w:val="FF0000"/>
-        </w:rPr>
-        <w:t>ANY MIND CONTROL SOFTWARE</w:t>
+        </w:rPr>
+        <w:t xml:space="preserve"> </w:t>
+      </w:r>
+      <w:r>
+        <w:rPr>
+          <w:b/>
+          <w:bCs/>
+          <w:color w:val="FF0000"/>
+        </w:rPr>
+        <w:t xml:space="preserve">ANY </w:t>
+      </w:r>
+      <w:r>
+        <w:rPr>
+          <w:b/>
+          <w:bCs/>
+          <w:color w:val="FF0000"/>
+        </w:rPr>
+        <w:t xml:space="preserve">UNDUE </w:t>
+      </w:r>
+      <w:r>
+        <w:rPr>
+          <w:b/>
+          <w:bCs/>
+          <w:color w:val="FF0000"/>
+        </w:rPr>
+        <w:t>REASON</w:t>
       </w:r>
       <w:r>
         <w:rPr>
@@ -18859,18 +18908,8 @@
           <w:bCs/>
           <w:color w:val="FF0000"/>
         </w:rPr>
-        <w:t xml:space="preserve">ANY </w:t>
-      </w:r>
-      <w:proofErr w:type="gramStart"/>
-      <w:r>
-        <w:rPr>
-          <w:b/>
-          <w:bCs/>
-          <w:color w:val="FF0000"/>
-        </w:rPr>
-        <w:t>SOCIAL MEDIA AVATAR</w:t>
-      </w:r>
-      <w:proofErr w:type="gramEnd"/>
+        <w:t>ANY COMPUTER SYSTEM</w:t>
+      </w:r>
       <w:r>
         <w:rPr>
           <w:b/>
@@ -18915,127 +18954,6 @@
           <w:color w:val="FF0000"/>
         </w:rPr>
         <w:t>ANY MIND CONTROL SOFTWARE</w:t>
-      </w:r>
-      <w:r>
-        <w:rPr>
-          <w:b/>
-          <w:bCs/>
-        </w:rPr>
-        <w:t xml:space="preserve"> </w:t>
-      </w:r>
-      <w:r>
-        <w:rPr>
-          <w:b/>
-          <w:bCs/>
-          <w:color w:val="0070C0"/>
-        </w:rPr>
-        <w:t>TO</w:t>
-      </w:r>
-      <w:r>
-        <w:rPr>
-          <w:b/>
-          <w:bCs/>
-        </w:rPr>
-        <w:t xml:space="preserve"> </w:t>
-      </w:r>
-      <w:r>
-        <w:rPr>
-          <w:b/>
-          <w:bCs/>
-          <w:color w:val="7030A0"/>
-        </w:rPr>
-        <w:t>LOOK LIKE</w:t>
-      </w:r>
-      <w:r>
-        <w:rPr>
-          <w:b/>
-          <w:bCs/>
-        </w:rPr>
-        <w:t xml:space="preserve">                                                                                          </w:t>
-      </w:r>
-      <w:r>
-        <w:rPr>
-          <w:b/>
-          <w:bCs/>
-          <w:color w:val="FF0000"/>
-        </w:rPr>
-        <w:t>ANY SPECIFIC NATIONAL SECURITY AGENCY EMPLOYEE</w:t>
-      </w:r>
-      <w:r>
-        <w:rPr>
-          <w:b/>
-          <w:bCs/>
-          <w:color w:val="7030A0"/>
-        </w:rPr>
-        <w:t xml:space="preserve"> </w:t>
-      </w:r>
-      <w:r>
-        <w:rPr>
-          <w:b/>
-          <w:bCs/>
-          <w:color w:val="7030A0"/>
-        </w:rPr>
-        <w:t>DUE</w:t>
-      </w:r>
-      <w:r>
-        <w:rPr>
-          <w:b/>
-          <w:bCs/>
-        </w:rPr>
-        <w:t xml:space="preserve"> </w:t>
-      </w:r>
-      <w:r>
-        <w:rPr>
-          <w:b/>
-          <w:bCs/>
-          <w:color w:val="0070C0"/>
-        </w:rPr>
-        <w:t>TO</w:t>
-      </w:r>
-      <w:r>
-        <w:rPr>
-          <w:b/>
-          <w:bCs/>
-        </w:rPr>
-        <w:t xml:space="preserve"> </w:t>
-      </w:r>
-      <w:r>
-        <w:rPr>
-          <w:b/>
-          <w:bCs/>
-          <w:color w:val="FF0000"/>
-        </w:rPr>
-        <w:t>ANY REGRESSION</w:t>
-      </w:r>
-      <w:r>
-        <w:rPr>
-          <w:b/>
-          <w:bCs/>
-        </w:rPr>
-        <w:t xml:space="preserve"> </w:t>
-      </w:r>
-      <w:r>
-        <w:rPr>
-          <w:b/>
-          <w:bCs/>
-          <w:color w:val="0070C0"/>
-        </w:rPr>
-        <w:t>ON</w:t>
-      </w:r>
-      <w:r>
-        <w:rPr>
-          <w:b/>
-          <w:bCs/>
-        </w:rPr>
-        <w:t xml:space="preserve">                  </w:t>
-      </w:r>
-      <w:r>
-        <w:rPr>
-          <w:b/>
-          <w:bCs/>
-          <w:color w:val="FF0000"/>
-        </w:rPr>
-        <w:t>ANY ANNA CHAPMAN CASE</w:t>
       </w:r>
       <w:r>
         <w:rPr>
@@ -19088,7 +19006,37 @@
           <w:bCs/>
           <w:color w:val="FF0000"/>
         </w:rPr>
-        <w:t>CED NEGLIGENCE</w:t>
+        <w:t>CED CONFIGURATION</w:t>
+      </w:r>
+      <w:r>
+        <w:rPr>
+          <w:b/>
+          <w:bCs/>
+        </w:rPr>
+        <w:t xml:space="preserve"> </w:t>
+      </w:r>
+      <w:r>
+        <w:rPr>
+          <w:b/>
+          <w:bCs/>
+          <w:color w:val="0070C0"/>
+        </w:rPr>
+        <w:t>OF</w:t>
+      </w:r>
+      <w:r>
+        <w:rPr>
+          <w:b/>
+          <w:bCs/>
+        </w:rPr>
+        <w:t xml:space="preserve"> </w:t>
+      </w:r>
+      <w:r>
+        <w:rPr>
+          <w:b/>
+          <w:bCs/>
+          <w:color w:val="FF0000"/>
+        </w:rPr>
+        <w:t>ANY SOCIAL MEDIA AVATAR</w:t>
       </w:r>
       <w:r>
         <w:rPr>
@@ -19133,7 +19081,128 @@
           <w:bCs/>
           <w:color w:val="FF0000"/>
         </w:rPr>
-        <w:t>ANY COMPUTER SOFTWARE</w:t>
+        <w:t>ANY MIND CONTROL SOFTWARE</w:t>
+      </w:r>
+      <w:r>
+        <w:rPr>
+          <w:b/>
+          <w:bCs/>
+        </w:rPr>
+        <w:t xml:space="preserve"> </w:t>
+      </w:r>
+      <w:r>
+        <w:rPr>
+          <w:b/>
+          <w:bCs/>
+          <w:color w:val="0070C0"/>
+        </w:rPr>
+        <w:t>TO</w:t>
+      </w:r>
+      <w:r>
+        <w:rPr>
+          <w:b/>
+          <w:bCs/>
+        </w:rPr>
+        <w:t xml:space="preserve"> </w:t>
+      </w:r>
+      <w:r>
+        <w:rPr>
+          <w:b/>
+          <w:bCs/>
+          <w:color w:val="7030A0"/>
+        </w:rPr>
+        <w:t>LOOK LIKE</w:t>
+      </w:r>
+      <w:r>
+        <w:rPr>
+          <w:b/>
+          <w:bCs/>
+        </w:rPr>
+        <w:t xml:space="preserve">                                                                                          </w:t>
+      </w:r>
+      <w:r>
+        <w:rPr>
+          <w:b/>
+          <w:bCs/>
+          <w:color w:val="FF0000"/>
+        </w:rPr>
+        <w:t>ANY SPECIFIC NATIONAL SECURITY AGENCY EMPLOYEE</w:t>
+      </w:r>
+      <w:r>
+        <w:rPr>
+          <w:b/>
+          <w:bCs/>
+          <w:color w:val="7030A0"/>
+        </w:rPr>
+        <w:t xml:space="preserve"> </w:t>
+      </w:r>
+      <w:r>
+        <w:rPr>
+          <w:b/>
+          <w:bCs/>
+          <w:color w:val="7030A0"/>
+        </w:rPr>
+        <w:t>DUE</w:t>
+      </w:r>
+      <w:r>
+        <w:rPr>
+          <w:b/>
+          <w:bCs/>
+        </w:rPr>
+        <w:t xml:space="preserve"> </w:t>
+      </w:r>
+      <w:r>
+        <w:rPr>
+          <w:b/>
+          <w:bCs/>
+          <w:color w:val="0070C0"/>
+        </w:rPr>
+        <w:t>TO</w:t>
+      </w:r>
+      <w:r>
+        <w:rPr>
+          <w:b/>
+          <w:bCs/>
+        </w:rPr>
+        <w:t xml:space="preserve"> </w:t>
+      </w:r>
+      <w:r>
+        <w:rPr>
+          <w:b/>
+          <w:bCs/>
+          <w:color w:val="FF0000"/>
+        </w:rPr>
+        <w:t>ANY REGRESSION</w:t>
+      </w:r>
+      <w:r>
+        <w:rPr>
+          <w:b/>
+          <w:bCs/>
+        </w:rPr>
+        <w:t xml:space="preserve"> </w:t>
+      </w:r>
+      <w:r>
+        <w:rPr>
+          <w:b/>
+          <w:bCs/>
+          <w:color w:val="0070C0"/>
+        </w:rPr>
+        <w:t>ON</w:t>
+      </w:r>
+      <w:r>
+        <w:rPr>
+          <w:b/>
+          <w:bCs/>
+        </w:rPr>
+        <w:t xml:space="preserve">                  </w:t>
+      </w:r>
+      <w:r>
+        <w:rPr>
+          <w:b/>
+          <w:bCs/>
+          <w:color w:val="FF0000"/>
+        </w:rPr>
+        <w:t>ANY ANNA CHAPMAN CASE</w:t>
       </w:r>
       <w:r>
         <w:rPr>
@@ -19186,7 +19255,52 @@
           <w:bCs/>
           <w:color w:val="FF0000"/>
         </w:rPr>
-        <w:t>CIBLE CRIMINAL DEPORTATION</w:t>
+        <w:t>CED NEGLIGENCE</w:t>
+      </w:r>
+      <w:r>
+        <w:rPr>
+          <w:b/>
+          <w:bCs/>
+        </w:rPr>
+        <w:t xml:space="preserve"> </w:t>
+      </w:r>
+      <w:r>
+        <w:rPr>
+          <w:b/>
+          <w:bCs/>
+          <w:color w:val="7030A0"/>
+        </w:rPr>
+        <w:t>DUE</w:t>
+      </w:r>
+      <w:r>
+        <w:rPr>
+          <w:b/>
+          <w:bCs/>
+        </w:rPr>
+        <w:t xml:space="preserve"> </w:t>
+      </w:r>
+      <w:r>
+        <w:rPr>
+          <w:b/>
+          <w:bCs/>
+          <w:color w:val="0070C0"/>
+        </w:rPr>
+        <w:t>TO</w:t>
+      </w:r>
+      <w:r>
+        <w:rPr>
+          <w:b/>
+          <w:bCs/>
+        </w:rPr>
+        <w:t xml:space="preserve"> </w:t>
+      </w:r>
+      <w:r>
+        <w:rPr>
+          <w:b/>
+          <w:bCs/>
+          <w:color w:val="FF0000"/>
+        </w:rPr>
+        <w:t>ANY COMPUTER SOFTWARE</w:t>
       </w:r>
       <w:r>
         <w:rPr>
@@ -19239,37 +19353,7 @@
           <w:bCs/>
           <w:color w:val="FF0000"/>
         </w:rPr>
-        <w:t>EIGN INFLUENCE</w:t>
-      </w:r>
-      <w:r>
-        <w:rPr>
-          <w:b/>
-          <w:bCs/>
-        </w:rPr>
-        <w:t xml:space="preserve"> </w:t>
-      </w:r>
-      <w:r>
-        <w:rPr>
-          <w:b/>
-          <w:bCs/>
-          <w:color w:val="0070C0"/>
-        </w:rPr>
-        <w:t>FROM</w:t>
-      </w:r>
-      <w:r>
-        <w:rPr>
-          <w:b/>
-          <w:bCs/>
-        </w:rPr>
-        <w:t xml:space="preserve"> </w:t>
-      </w:r>
-      <w:r>
-        <w:rPr>
-          <w:b/>
-          <w:bCs/>
-          <w:color w:val="FF0000"/>
-        </w:rPr>
-        <w:t>ANY COMPUTER SOFTWARE</w:t>
+        <w:t>CIBLE CRIMINAL DEPORTATION</w:t>
       </w:r>
       <w:r>
         <w:rPr>
@@ -19314,7 +19398,45 @@
           <w:bCs/>
           <w:color w:val="FF0000"/>
         </w:rPr>
-        <w:t>FORGED TRANSCRIPT</w:t>
+        <w:t>FOR</w:t>
+      </w:r>
+      <w:r>
+        <w:rPr>
+          <w:b/>
+          <w:bCs/>
+          <w:color w:val="FF0000"/>
+        </w:rPr>
+        <w:t>EIGN INFLUENCE</w:t>
+      </w:r>
+      <w:r>
+        <w:rPr>
+          <w:b/>
+          <w:bCs/>
+        </w:rPr>
+        <w:t xml:space="preserve"> </w:t>
+      </w:r>
+      <w:r>
+        <w:rPr>
+          <w:b/>
+          <w:bCs/>
+          <w:color w:val="0070C0"/>
+        </w:rPr>
+        <w:t>FROM</w:t>
+      </w:r>
+      <w:r>
+        <w:rPr>
+          <w:b/>
+          <w:bCs/>
+        </w:rPr>
+        <w:t xml:space="preserve"> </w:t>
+      </w:r>
+      <w:r>
+        <w:rPr>
+          <w:b/>
+          <w:bCs/>
+          <w:color w:val="FF0000"/>
+        </w:rPr>
+        <w:t>ANY COMPUTER SOFTWARE</w:t>
       </w:r>
       <w:r>
         <w:rPr>
@@ -19359,15 +19481,7 @@
           <w:bCs/>
           <w:color w:val="FF0000"/>
         </w:rPr>
-        <w:t>FORGE</w:t>
-      </w:r>
-      <w:r>
-        <w:rPr>
-          <w:b/>
-          <w:bCs/>
-          <w:color w:val="FF0000"/>
-        </w:rPr>
-        <w:t>RY</w:t>
+        <w:t>FORGED TRANSCRIPT</w:t>
       </w:r>
       <w:r>
         <w:rPr>
@@ -19412,307 +19526,15 @@
           <w:bCs/>
           <w:color w:val="FF0000"/>
         </w:rPr>
-        <w:t>FRAMING</w:t>
-      </w:r>
-      <w:r>
-        <w:rPr>
-          <w:b/>
-          <w:bCs/>
-        </w:rPr>
-        <w:t xml:space="preserve"> </w:t>
-      </w:r>
-      <w:r>
-        <w:rPr>
-          <w:b/>
-          <w:bCs/>
-          <w:color w:val="0070C0"/>
-        </w:rPr>
-        <w:t>FOR</w:t>
-      </w:r>
-      <w:r>
-        <w:rPr>
-          <w:b/>
-          <w:bCs/>
-        </w:rPr>
-        <w:t xml:space="preserve"> </w:t>
-      </w:r>
-      <w:r>
-        <w:rPr>
-          <w:b/>
-          <w:bCs/>
-          <w:color w:val="FF0000"/>
-        </w:rPr>
-        <w:t>ANY ANTI-AMERICAN BEHAVIOR</w:t>
-      </w:r>
-      <w:r>
-        <w:rPr>
-          <w:b/>
-          <w:bCs/>
-        </w:rPr>
-        <w:t xml:space="preserve"> </w:t>
-      </w:r>
-      <w:r>
-        <w:rPr>
-          <w:b/>
-          <w:bCs/>
-          <w:color w:val="00B0F0"/>
-        </w:rPr>
-        <w:t>XOR</w:t>
-      </w:r>
-      <w:r>
-        <w:rPr>
-          <w:b/>
-          <w:bCs/>
-        </w:rPr>
-        <w:t xml:space="preserve">                                     </w:t>
-      </w:r>
-      <w:r>
-        <w:rPr>
-          <w:b/>
-          <w:bCs/>
-          <w:color w:val="FF0000"/>
-        </w:rPr>
-        <w:t>ANY ANTISEMITIC BEHAVIOR</w:t>
-      </w:r>
-      <w:r>
-        <w:rPr>
-          <w:b/>
-          <w:bCs/>
-        </w:rPr>
-        <w:t xml:space="preserve">, </w:t>
-      </w:r>
-      <w:r>
-        <w:rPr>
-          <w:b/>
-          <w:bCs/>
-          <w:color w:val="0070C0"/>
-        </w:rPr>
-        <w:t>SUCH AS FOR</w:t>
-      </w:r>
-      <w:r>
-        <w:rPr>
-          <w:b/>
-          <w:bCs/>
-        </w:rPr>
-        <w:t xml:space="preserve"> </w:t>
-      </w:r>
-      <w:r>
-        <w:rPr>
-          <w:b/>
-          <w:bCs/>
-          <w:color w:val="FF0000"/>
-        </w:rPr>
-        <w:t>ANY MOTIVE</w:t>
-      </w:r>
-      <w:r>
-        <w:rPr>
-          <w:b/>
-          <w:bCs/>
-        </w:rPr>
-        <w:t xml:space="preserve"> </w:t>
-      </w:r>
-      <w:r>
-        <w:rPr>
-          <w:b/>
-          <w:bCs/>
-          <w:color w:val="0070C0"/>
-        </w:rPr>
-        <w:t>TO</w:t>
-      </w:r>
-      <w:r>
-        <w:rPr>
-          <w:b/>
-          <w:bCs/>
-        </w:rPr>
-        <w:t xml:space="preserve"> </w:t>
-      </w:r>
-      <w:r>
-        <w:rPr>
-          <w:b/>
-          <w:bCs/>
-          <w:color w:val="7030A0"/>
-        </w:rPr>
-        <w:t>OBTAIN</w:t>
-      </w:r>
-      <w:r>
-        <w:rPr>
-          <w:b/>
-          <w:bCs/>
-        </w:rPr>
-        <w:t xml:space="preserve">                                                         </w:t>
-      </w:r>
-      <w:r>
-        <w:rPr>
-          <w:b/>
-          <w:bCs/>
-          <w:color w:val="FF0000"/>
-        </w:rPr>
-        <w:t>ANY ADDITIONAL CONTROL</w:t>
-      </w:r>
-      <w:r>
-        <w:rPr>
-          <w:b/>
-          <w:bCs/>
-        </w:rPr>
-        <w:t xml:space="preserve"> </w:t>
-      </w:r>
-      <w:r>
-        <w:rPr>
-          <w:b/>
-          <w:bCs/>
-          <w:color w:val="0070C0"/>
-        </w:rPr>
-        <w:t>OVER</w:t>
-      </w:r>
-      <w:r>
-        <w:rPr>
-          <w:b/>
-          <w:bCs/>
-        </w:rPr>
-        <w:t xml:space="preserve"> </w:t>
-      </w:r>
-      <w:r>
-        <w:rPr>
-          <w:b/>
-          <w:bCs/>
-          <w:color w:val="FF0000"/>
-        </w:rPr>
-        <w:t>ANY GOVERNMENT</w:t>
-      </w:r>
-      <w:r>
-        <w:rPr>
-          <w:b/>
-          <w:bCs/>
-        </w:rPr>
-        <w:t xml:space="preserve"> </w:t>
-      </w:r>
-      <w:r>
-        <w:rPr>
-          <w:b/>
-          <w:bCs/>
-          <w:color w:val="00B0F0"/>
-        </w:rPr>
-        <w:t>OR</w:t>
-      </w:r>
-      <w:r>
-        <w:rPr>
-          <w:b/>
-          <w:bCs/>
-        </w:rPr>
-        <w:t xml:space="preserve"> </w:t>
-      </w:r>
-      <w:r>
-        <w:rPr>
-          <w:b/>
-          <w:bCs/>
-          <w:color w:val="FF0000"/>
-        </w:rPr>
-        <w:t>ANY WESTERN SOCIETY</w:t>
-      </w:r>
-      <w:r>
-        <w:rPr>
-          <w:b/>
-          <w:bCs/>
-        </w:rPr>
-        <w:t xml:space="preserve">, </w:t>
-      </w:r>
-      <w:r>
-        <w:rPr>
-          <w:b/>
-          <w:bCs/>
-          <w:color w:val="00B0F0"/>
-        </w:rPr>
-        <w:t>OR</w:t>
-      </w:r>
-      <w:r>
-        <w:rPr>
-          <w:b/>
-          <w:bCs/>
-        </w:rPr>
-        <w:t xml:space="preserve">                    </w:t>
-      </w:r>
-      <w:r>
-        <w:rPr>
-          <w:b/>
-          <w:bCs/>
-          <w:color w:val="0070C0"/>
-        </w:rPr>
-        <w:t>TO</w:t>
-      </w:r>
-      <w:r>
-        <w:rPr>
-          <w:b/>
-          <w:bCs/>
-        </w:rPr>
-        <w:t xml:space="preserve"> </w:t>
-      </w:r>
-      <w:r>
-        <w:rPr>
-          <w:b/>
-          <w:bCs/>
-          <w:color w:val="7030A0"/>
-        </w:rPr>
-        <w:t>OBTAIN</w:t>
-      </w:r>
-      <w:r>
-        <w:rPr>
-          <w:b/>
-          <w:bCs/>
-        </w:rPr>
-        <w:t xml:space="preserve"> </w:t>
-      </w:r>
-      <w:r>
-        <w:rPr>
-          <w:b/>
-          <w:bCs/>
-          <w:color w:val="FF0000"/>
-        </w:rPr>
-        <w:t>ANY ADDITIONAL POLITICAL POWER</w:t>
-      </w:r>
-      <w:r>
-        <w:rPr>
-          <w:b/>
-          <w:bCs/>
-        </w:rPr>
-        <w:t xml:space="preserve"> </w:t>
-      </w:r>
-      <w:r>
-        <w:rPr>
-          <w:b/>
-          <w:bCs/>
-          <w:color w:val="0070C0"/>
-        </w:rPr>
-        <w:t>BY</w:t>
-      </w:r>
-      <w:r>
-        <w:rPr>
-          <w:b/>
-          <w:bCs/>
-        </w:rPr>
-        <w:t xml:space="preserve"> </w:t>
-      </w:r>
-      <w:r>
-        <w:rPr>
-          <w:b/>
-          <w:bCs/>
-          <w:color w:val="7030A0"/>
-        </w:rPr>
-        <w:t>DEMONIZING</w:t>
-      </w:r>
-      <w:r>
-        <w:rPr>
-          <w:b/>
-          <w:bCs/>
-        </w:rPr>
-        <w:t xml:space="preserve"> </w:t>
-      </w:r>
-      <w:r>
-        <w:rPr>
-          <w:b/>
-          <w:bCs/>
-          <w:color w:val="FF0000"/>
-        </w:rPr>
-        <w:t>ANY POLITICAL OPPONENT</w:t>
+        <w:t>FORGE</w:t>
+      </w:r>
+      <w:r>
+        <w:rPr>
+          <w:b/>
+          <w:bCs/>
+          <w:color w:val="FF0000"/>
+        </w:rPr>
+        <w:t>RY</w:t>
       </w:r>
       <w:r>
         <w:rPr>
@@ -19757,112 +19579,307 @@
           <w:bCs/>
           <w:color w:val="FF0000"/>
         </w:rPr>
-        <w:t>FRA</w:t>
-      </w:r>
-      <w:r>
-        <w:rPr>
-          <w:b/>
-          <w:bCs/>
-          <w:color w:val="FF0000"/>
-        </w:rPr>
-        <w:t>UDULENT INVESTIGATIONS</w:t>
-      </w:r>
-      <w:r>
-        <w:rPr>
-          <w:b/>
-          <w:bCs/>
-        </w:rPr>
-        <w:t xml:space="preserve"> </w:t>
-      </w:r>
-      <w:r>
-        <w:rPr>
-          <w:b/>
-          <w:bCs/>
-          <w:color w:val="0070C0"/>
-        </w:rPr>
-        <w:t>ON</w:t>
-      </w:r>
-      <w:r>
-        <w:rPr>
-          <w:b/>
-          <w:bCs/>
-        </w:rPr>
-        <w:t xml:space="preserve"> </w:t>
-      </w:r>
-      <w:r>
-        <w:rPr>
-          <w:b/>
-          <w:bCs/>
-          <w:color w:val="FF0000"/>
-        </w:rPr>
-        <w:t>ANY BASIS</w:t>
-      </w:r>
-      <w:r>
-        <w:rPr>
-          <w:b/>
-          <w:bCs/>
-        </w:rPr>
-        <w:t xml:space="preserve"> </w:t>
-      </w:r>
-      <w:r>
-        <w:rPr>
-          <w:b/>
-          <w:bCs/>
-          <w:color w:val="0070C0"/>
-        </w:rPr>
-        <w:t>OF</w:t>
-      </w:r>
-      <w:r>
-        <w:rPr>
-          <w:b/>
-          <w:bCs/>
-        </w:rPr>
-        <w:t xml:space="preserve"> </w:t>
-      </w:r>
-      <w:r>
-        <w:rPr>
-          <w:b/>
-          <w:bCs/>
-        </w:rPr>
-        <w:t xml:space="preserve">             </w:t>
-      </w:r>
-      <w:r>
-        <w:rPr>
-          <w:b/>
-          <w:bCs/>
-          <w:color w:val="FF0000"/>
-        </w:rPr>
-        <w:t>ANY FALSE REPORTING</w:t>
-      </w:r>
-      <w:r>
-        <w:rPr>
-          <w:b/>
-          <w:bCs/>
-        </w:rPr>
-        <w:t xml:space="preserve"> </w:t>
-      </w:r>
-      <w:r>
-        <w:rPr>
-          <w:b/>
-          <w:bCs/>
-          <w:color w:val="0070C0"/>
-        </w:rPr>
-        <w:t>OF</w:t>
-      </w:r>
-      <w:r>
-        <w:rPr>
-          <w:b/>
-          <w:bCs/>
-        </w:rPr>
-        <w:t xml:space="preserve"> </w:t>
-      </w:r>
-      <w:r>
-        <w:rPr>
-          <w:b/>
-          <w:bCs/>
-          <w:color w:val="FF0000"/>
-        </w:rPr>
-        <w:t>ANY WRONG SUSPECT</w:t>
+        <w:t>FRAMING</w:t>
+      </w:r>
+      <w:r>
+        <w:rPr>
+          <w:b/>
+          <w:bCs/>
+        </w:rPr>
+        <w:t xml:space="preserve"> </w:t>
+      </w:r>
+      <w:r>
+        <w:rPr>
+          <w:b/>
+          <w:bCs/>
+          <w:color w:val="0070C0"/>
+        </w:rPr>
+        <w:t>FOR</w:t>
+      </w:r>
+      <w:r>
+        <w:rPr>
+          <w:b/>
+          <w:bCs/>
+        </w:rPr>
+        <w:t xml:space="preserve"> </w:t>
+      </w:r>
+      <w:r>
+        <w:rPr>
+          <w:b/>
+          <w:bCs/>
+          <w:color w:val="FF0000"/>
+        </w:rPr>
+        <w:t>ANY ANTI-AMERICAN BEHAVIOR</w:t>
+      </w:r>
+      <w:r>
+        <w:rPr>
+          <w:b/>
+          <w:bCs/>
+        </w:rPr>
+        <w:t xml:space="preserve"> </w:t>
+      </w:r>
+      <w:r>
+        <w:rPr>
+          <w:b/>
+          <w:bCs/>
+          <w:color w:val="00B0F0"/>
+        </w:rPr>
+        <w:t>XOR</w:t>
+      </w:r>
+      <w:r>
+        <w:rPr>
+          <w:b/>
+          <w:bCs/>
+        </w:rPr>
+        <w:t xml:space="preserve">                                     </w:t>
+      </w:r>
+      <w:r>
+        <w:rPr>
+          <w:b/>
+          <w:bCs/>
+          <w:color w:val="FF0000"/>
+        </w:rPr>
+        <w:t>ANY ANTISEMITIC BEHAVIOR</w:t>
+      </w:r>
+      <w:r>
+        <w:rPr>
+          <w:b/>
+          <w:bCs/>
+        </w:rPr>
+        <w:t xml:space="preserve">, </w:t>
+      </w:r>
+      <w:r>
+        <w:rPr>
+          <w:b/>
+          <w:bCs/>
+          <w:color w:val="0070C0"/>
+        </w:rPr>
+        <w:t>SUCH AS FOR</w:t>
+      </w:r>
+      <w:r>
+        <w:rPr>
+          <w:b/>
+          <w:bCs/>
+        </w:rPr>
+        <w:t xml:space="preserve"> </w:t>
+      </w:r>
+      <w:r>
+        <w:rPr>
+          <w:b/>
+          <w:bCs/>
+          <w:color w:val="FF0000"/>
+        </w:rPr>
+        <w:t>ANY MOTIVE</w:t>
+      </w:r>
+      <w:r>
+        <w:rPr>
+          <w:b/>
+          <w:bCs/>
+        </w:rPr>
+        <w:t xml:space="preserve"> </w:t>
+      </w:r>
+      <w:r>
+        <w:rPr>
+          <w:b/>
+          <w:bCs/>
+          <w:color w:val="0070C0"/>
+        </w:rPr>
+        <w:t>TO</w:t>
+      </w:r>
+      <w:r>
+        <w:rPr>
+          <w:b/>
+          <w:bCs/>
+        </w:rPr>
+        <w:t xml:space="preserve"> </w:t>
+      </w:r>
+      <w:r>
+        <w:rPr>
+          <w:b/>
+          <w:bCs/>
+          <w:color w:val="7030A0"/>
+        </w:rPr>
+        <w:t>OBTAIN</w:t>
+      </w:r>
+      <w:r>
+        <w:rPr>
+          <w:b/>
+          <w:bCs/>
+        </w:rPr>
+        <w:t xml:space="preserve">                                                         </w:t>
+      </w:r>
+      <w:r>
+        <w:rPr>
+          <w:b/>
+          <w:bCs/>
+          <w:color w:val="FF0000"/>
+        </w:rPr>
+        <w:t>ANY ADDITIONAL CONTROL</w:t>
+      </w:r>
+      <w:r>
+        <w:rPr>
+          <w:b/>
+          <w:bCs/>
+        </w:rPr>
+        <w:t xml:space="preserve"> </w:t>
+      </w:r>
+      <w:r>
+        <w:rPr>
+          <w:b/>
+          <w:bCs/>
+          <w:color w:val="0070C0"/>
+        </w:rPr>
+        <w:t>OVER</w:t>
+      </w:r>
+      <w:r>
+        <w:rPr>
+          <w:b/>
+          <w:bCs/>
+        </w:rPr>
+        <w:t xml:space="preserve"> </w:t>
+      </w:r>
+      <w:r>
+        <w:rPr>
+          <w:b/>
+          <w:bCs/>
+          <w:color w:val="FF0000"/>
+        </w:rPr>
+        <w:t>ANY GOVERNMENT</w:t>
+      </w:r>
+      <w:r>
+        <w:rPr>
+          <w:b/>
+          <w:bCs/>
+        </w:rPr>
+        <w:t xml:space="preserve"> </w:t>
+      </w:r>
+      <w:r>
+        <w:rPr>
+          <w:b/>
+          <w:bCs/>
+          <w:color w:val="00B0F0"/>
+        </w:rPr>
+        <w:t>OR</w:t>
+      </w:r>
+      <w:r>
+        <w:rPr>
+          <w:b/>
+          <w:bCs/>
+        </w:rPr>
+        <w:t xml:space="preserve"> </w:t>
+      </w:r>
+      <w:r>
+        <w:rPr>
+          <w:b/>
+          <w:bCs/>
+          <w:color w:val="FF0000"/>
+        </w:rPr>
+        <w:t>ANY WESTERN SOCIETY</w:t>
+      </w:r>
+      <w:r>
+        <w:rPr>
+          <w:b/>
+          <w:bCs/>
+        </w:rPr>
+        <w:t xml:space="preserve">, </w:t>
+      </w:r>
+      <w:r>
+        <w:rPr>
+          <w:b/>
+          <w:bCs/>
+          <w:color w:val="00B0F0"/>
+        </w:rPr>
+        <w:t>OR</w:t>
+      </w:r>
+      <w:r>
+        <w:rPr>
+          <w:b/>
+          <w:bCs/>
+        </w:rPr>
+        <w:t xml:space="preserve">                    </w:t>
+      </w:r>
+      <w:r>
+        <w:rPr>
+          <w:b/>
+          <w:bCs/>
+          <w:color w:val="0070C0"/>
+        </w:rPr>
+        <w:t>TO</w:t>
+      </w:r>
+      <w:r>
+        <w:rPr>
+          <w:b/>
+          <w:bCs/>
+        </w:rPr>
+        <w:t xml:space="preserve"> </w:t>
+      </w:r>
+      <w:r>
+        <w:rPr>
+          <w:b/>
+          <w:bCs/>
+          <w:color w:val="7030A0"/>
+        </w:rPr>
+        <w:t>OBTAIN</w:t>
+      </w:r>
+      <w:r>
+        <w:rPr>
+          <w:b/>
+          <w:bCs/>
+        </w:rPr>
+        <w:t xml:space="preserve"> </w:t>
+      </w:r>
+      <w:r>
+        <w:rPr>
+          <w:b/>
+          <w:bCs/>
+          <w:color w:val="FF0000"/>
+        </w:rPr>
+        <w:t>ANY ADDITIONAL POLITICAL POWER</w:t>
+      </w:r>
+      <w:r>
+        <w:rPr>
+          <w:b/>
+          <w:bCs/>
+        </w:rPr>
+        <w:t xml:space="preserve"> </w:t>
+      </w:r>
+      <w:r>
+        <w:rPr>
+          <w:b/>
+          <w:bCs/>
+          <w:color w:val="0070C0"/>
+        </w:rPr>
+        <w:t>BY</w:t>
+      </w:r>
+      <w:r>
+        <w:rPr>
+          <w:b/>
+          <w:bCs/>
+        </w:rPr>
+        <w:t xml:space="preserve"> </w:t>
+      </w:r>
+      <w:r>
+        <w:rPr>
+          <w:b/>
+          <w:bCs/>
+          <w:color w:val="7030A0"/>
+        </w:rPr>
+        <w:t>DEMONIZING</w:t>
+      </w:r>
+      <w:r>
+        <w:rPr>
+          <w:b/>
+          <w:bCs/>
+        </w:rPr>
+        <w:t xml:space="preserve"> </w:t>
+      </w:r>
+      <w:r>
+        <w:rPr>
+          <w:b/>
+          <w:bCs/>
+          <w:color w:val="FF0000"/>
+        </w:rPr>
+        <w:t>ANY POLITICAL OPPONENT</w:t>
       </w:r>
       <w:r>
         <w:rPr>
@@ -19901,7 +19918,156 @@
         </w:rPr>
         <w:t xml:space="preserve">ANY </w:t>
       </w:r>
-      <w:proofErr w:type="gramStart"/>
+      <w:r>
+        <w:rPr>
+          <w:b/>
+          <w:bCs/>
+          <w:color w:val="FF0000"/>
+        </w:rPr>
+        <w:t>FRA</w:t>
+      </w:r>
+      <w:r>
+        <w:rPr>
+          <w:b/>
+          <w:bCs/>
+          <w:color w:val="FF0000"/>
+        </w:rPr>
+        <w:t>UDULENT INVESTIGATIONS</w:t>
+      </w:r>
+      <w:r>
+        <w:rPr>
+          <w:b/>
+          <w:bCs/>
+        </w:rPr>
+        <w:t xml:space="preserve"> </w:t>
+      </w:r>
+      <w:r>
+        <w:rPr>
+          <w:b/>
+          <w:bCs/>
+          <w:color w:val="0070C0"/>
+        </w:rPr>
+        <w:t>ON</w:t>
+      </w:r>
+      <w:r>
+        <w:rPr>
+          <w:b/>
+          <w:bCs/>
+        </w:rPr>
+        <w:t xml:space="preserve"> </w:t>
+      </w:r>
+      <w:r>
+        <w:rPr>
+          <w:b/>
+          <w:bCs/>
+          <w:color w:val="FF0000"/>
+        </w:rPr>
+        <w:t>ANY BASIS</w:t>
+      </w:r>
+      <w:r>
+        <w:rPr>
+          <w:b/>
+          <w:bCs/>
+        </w:rPr>
+        <w:t xml:space="preserve"> </w:t>
+      </w:r>
+      <w:r>
+        <w:rPr>
+          <w:b/>
+          <w:bCs/>
+          <w:color w:val="0070C0"/>
+        </w:rPr>
+        <w:t>OF</w:t>
+      </w:r>
+      <w:r>
+        <w:rPr>
+          <w:b/>
+          <w:bCs/>
+        </w:rPr>
+        <w:t xml:space="preserve"> </w:t>
+      </w:r>
+      <w:r>
+        <w:rPr>
+          <w:b/>
+          <w:bCs/>
+        </w:rPr>
+        <w:t xml:space="preserve">             </w:t>
+      </w:r>
+      <w:r>
+        <w:rPr>
+          <w:b/>
+          <w:bCs/>
+          <w:color w:val="FF0000"/>
+        </w:rPr>
+        <w:t>ANY FALSE REPORTING</w:t>
+      </w:r>
+      <w:r>
+        <w:rPr>
+          <w:b/>
+          <w:bCs/>
+        </w:rPr>
+        <w:t xml:space="preserve"> </w:t>
+      </w:r>
+      <w:r>
+        <w:rPr>
+          <w:b/>
+          <w:bCs/>
+          <w:color w:val="0070C0"/>
+        </w:rPr>
+        <w:t>OF</w:t>
+      </w:r>
+      <w:r>
+        <w:rPr>
+          <w:b/>
+          <w:bCs/>
+        </w:rPr>
+        <w:t xml:space="preserve"> </w:t>
+      </w:r>
+      <w:r>
+        <w:rPr>
+          <w:b/>
+          <w:bCs/>
+          <w:color w:val="FF0000"/>
+        </w:rPr>
+        <w:t>ANY WRONG SUSPECT</w:t>
+      </w:r>
+      <w:r>
+        <w:rPr>
+          <w:b/>
+          <w:bCs/>
+        </w:rPr>
+        <w:t>;</w:t>
+      </w:r>
+    </w:p>
+    <w:p>
+      <w:pPr>
+        <w:ind w:left="720"/>
+        <w:jc w:val="both"/>
+        <w:rPr>
+          <w:b/>
+          <w:bCs/>
+        </w:rPr>
+      </w:pPr>
+      <w:r>
+        <w:rPr>
+          <w:u w:val="single"/>
+        </w:rPr>
+        <w:t>PREVENTION SECURITY SYSTEM</w:t>
+      </w:r>
+      <w:r>
+        <w:t>:</w:t>
+      </w:r>
+      <w:r>
+        <w:t xml:space="preserve"> </w:t>
+      </w:r>
+      <w:r>
+        <w:rPr>
+          <w:b/>
+          <w:bCs/>
+          <w:color w:val="FF0000"/>
+        </w:rPr>
+        <w:t xml:space="preserve">ANY </w:t>
+      </w:r>
       <w:r>
         <w:rPr>
           <w:b/>
@@ -19916,16 +20082,7 @@
           <w:bCs/>
           <w:color w:val="FF0000"/>
         </w:rPr>
-        <w:t>UCK</w:t>
-      </w:r>
-      <w:proofErr w:type="gramEnd"/>
-      <w:r>
-        <w:rPr>
-          <w:b/>
-          <w:bCs/>
-          <w:color w:val="FF0000"/>
-        </w:rPr>
-        <w:t xml:space="preserve"> `EM OVER COMMAND</w:t>
+        <w:t>UCK `EM OVER COMMAND</w:t>
       </w:r>
       <w:r>
         <w:rPr>
@@ -36169,23 +36326,13 @@
         </w:rPr>
         <w:t xml:space="preserve"> </w:t>
       </w:r>
-      <w:proofErr w:type="gramStart"/>
-      <w:r>
-        <w:rPr>
-          <w:b/>
-          <w:bCs/>
-          <w:color w:val="FF0000"/>
-        </w:rPr>
-        <w:t>OTHERS</w:t>
-      </w:r>
-      <w:proofErr w:type="gramEnd"/>
-      <w:r>
-        <w:rPr>
-          <w:b/>
-          <w:bCs/>
-          <w:color w:val="FF0000"/>
-        </w:rPr>
-        <w:t xml:space="preserve"> THOUGHTS</w:t>
+      <w:r>
+        <w:rPr>
+          <w:b/>
+          <w:bCs/>
+          <w:color w:val="FF0000"/>
+        </w:rPr>
+        <w:t>OTHERS THOUGHTS</w:t>
       </w:r>
       <w:r>
         <w:rPr>

</xml_diff>